<commit_message>
Update scripts, results and docs
</commit_message>
<xml_diff>
--- a/examples/eidelyur/MCOOL/all_docs/my_docs/frictionForceReferences.docx
+++ b/examples/eidelyur/MCOOL/all_docs/my_docs/frictionForceReferences.docx
@@ -1716,6 +1716,7 @@
         </w:rPr>
         <w:t xml:space="preserve">18a. </w:t>
       </w:r>
+      <w:bookmarkStart w:id="0" w:name="_Hlk535323791"/>
       <w:r>
         <w:rPr>
           <w:sz w:val="28"/>
@@ -1815,6 +1816,7 @@
         </w:rPr>
         <w:t xml:space="preserve"> BNL-73383-2005-CP, Brookhaven, Upton. 2005.</w:t>
       </w:r>
+      <w:bookmarkEnd w:id="0"/>
     </w:p>
     <w:p>
       <w:pPr>
@@ -1971,7 +1973,7 @@
         </w:rPr>
         <w:t xml:space="preserve"> </w:t>
       </w:r>
-      <w:bookmarkStart w:id="0" w:name="_Hlk520380652"/>
+      <w:bookmarkStart w:id="1" w:name="_Hlk520380652"/>
       <w:r>
         <w:rPr>
           <w:sz w:val="28"/>
@@ -1994,7 +1996,7 @@
         </w:rPr>
         <w:t>Meshkov</w:t>
       </w:r>
-      <w:bookmarkEnd w:id="0"/>
+      <w:bookmarkEnd w:id="1"/>
       <w:proofErr w:type="spellEnd"/>
       <w:r>
         <w:rPr>
@@ -2545,7 +2547,15 @@
           <w:sz w:val="28"/>
           <w:szCs w:val="28"/>
         </w:rPr>
-        <w:t xml:space="preserve"> Y.-N. Rao, L. </w:t>
+        <w:t xml:space="preserve"> </w:t>
+      </w:r>
+      <w:bookmarkStart w:id="2" w:name="_Hlk535323756"/>
+      <w:r>
+        <w:rPr>
+          <w:sz w:val="28"/>
+          <w:szCs w:val="28"/>
+        </w:rPr>
+        <w:t xml:space="preserve">Y.-N. Rao, L. </w:t>
       </w:r>
       <w:proofErr w:type="spellStart"/>
       <w:r>
@@ -2595,7 +2605,7 @@
         </w:rPr>
         <w:t xml:space="preserve">. </w:t>
       </w:r>
-      <w:bookmarkStart w:id="1" w:name="_Hlk520381216"/>
+      <w:bookmarkStart w:id="3" w:name="_Hlk520381216"/>
       <w:r>
         <w:rPr>
           <w:i/>
@@ -2604,7 +2614,7 @@
         </w:rPr>
         <w:t>Comparison of the Cooling Force and Cooling Time at CELSIUS</w:t>
       </w:r>
-      <w:bookmarkEnd w:id="1"/>
+      <w:bookmarkEnd w:id="3"/>
       <w:r>
         <w:rPr>
           <w:i/>
@@ -2630,7 +2640,6 @@
         <w:t xml:space="preserve">https://www.academia.edu/19079062/ Comparison of the Cooling Force and Cooling Time at </w:t>
       </w:r>
       <w:proofErr w:type="spellStart"/>
-      <w:proofErr w:type="gramStart"/>
       <w:r>
         <w:rPr>
           <w:color w:val="0070C0"/>
@@ -2641,7 +2650,6 @@
         <w:t>CELSIUS?auto</w:t>
       </w:r>
       <w:proofErr w:type="spellEnd"/>
-      <w:proofErr w:type="gramEnd"/>
       <w:r>
         <w:rPr>
           <w:color w:val="0070C0"/>
@@ -2667,6 +2675,7 @@
         </w:rPr>
         <w:t xml:space="preserve"> </w:t>
       </w:r>
+      <w:bookmarkEnd w:id="2"/>
     </w:p>
     <w:p>
       <w:pPr>
@@ -3646,23 +3655,7 @@
           <w:sz w:val="28"/>
           <w:szCs w:val="28"/>
         </w:rPr>
-        <w:t xml:space="preserve"> A. </w:t>
-      </w:r>
-      <w:proofErr w:type="spellStart"/>
-      <w:r>
-        <w:rPr>
-          <w:sz w:val="28"/>
-          <w:szCs w:val="28"/>
-        </w:rPr>
-        <w:t>Burov</w:t>
-      </w:r>
-      <w:proofErr w:type="spellEnd"/>
-      <w:r>
-        <w:rPr>
-          <w:sz w:val="28"/>
-          <w:szCs w:val="28"/>
-        </w:rPr>
-        <w:t xml:space="preserve">. </w:t>
+        <w:t xml:space="preserve"> A. Burov. </w:t>
       </w:r>
       <w:r>
         <w:rPr>
@@ -3703,21 +3696,12 @@
         </w:rPr>
         <w:t xml:space="preserve"> </w:t>
       </w:r>
-      <w:proofErr w:type="spellStart"/>
-      <w:r>
-        <w:rPr>
-          <w:sz w:val="28"/>
-          <w:szCs w:val="28"/>
-        </w:rPr>
-        <w:t>Fermilab</w:t>
-      </w:r>
-      <w:proofErr w:type="spellEnd"/>
-      <w:r>
-        <w:rPr>
-          <w:sz w:val="28"/>
-          <w:szCs w:val="28"/>
-        </w:rPr>
-        <w:t xml:space="preserve"> – TM-2213. (After 2003).</w:t>
+      <w:r>
+        <w:rPr>
+          <w:sz w:val="28"/>
+          <w:szCs w:val="28"/>
+        </w:rPr>
+        <w:t>Fermilab – TM-2213. (After 2003).</w:t>
       </w:r>
     </w:p>
     <w:p>
@@ -3880,23 +3864,7 @@
           <w:szCs w:val="28"/>
         </w:rPr>
         <w:lastRenderedPageBreak/>
-        <w:t xml:space="preserve"> A.V. </w:t>
-      </w:r>
-      <w:proofErr w:type="spellStart"/>
-      <w:r>
-        <w:rPr>
-          <w:sz w:val="28"/>
-          <w:szCs w:val="28"/>
-        </w:rPr>
-        <w:t>Burov</w:t>
-      </w:r>
-      <w:proofErr w:type="spellEnd"/>
-      <w:r>
-        <w:rPr>
-          <w:sz w:val="28"/>
-          <w:szCs w:val="28"/>
-        </w:rPr>
-        <w:t xml:space="preserve"> et al. </w:t>
+        <w:t xml:space="preserve"> A.V. Burov et al. </w:t>
       </w:r>
       <w:r>
         <w:rPr>
@@ -4104,23 +4072,7 @@
           <w:sz w:val="28"/>
           <w:szCs w:val="28"/>
         </w:rPr>
-        <w:t xml:space="preserve">. </w:t>
-      </w:r>
-      <w:proofErr w:type="spellStart"/>
-      <w:r>
-        <w:rPr>
-          <w:sz w:val="28"/>
-          <w:szCs w:val="28"/>
-        </w:rPr>
-        <w:t>Fermilab</w:t>
-      </w:r>
-      <w:proofErr w:type="spellEnd"/>
-      <w:r>
-        <w:rPr>
-          <w:sz w:val="28"/>
-          <w:szCs w:val="28"/>
-        </w:rPr>
-        <w:t xml:space="preserve"> Workshop on Megawatt Rings &amp; IOTA/FAST Collaboration Meeting. 9 May 2018, Batavia, 2018. </w:t>
+        <w:t xml:space="preserve">. Fermilab Workshop on Megawatt Rings &amp; IOTA/FAST Collaboration Meeting. 9 May 2018, Batavia, 2018. </w:t>
       </w:r>
     </w:p>
     <w:p>
@@ -4193,8 +4145,178 @@
       </w:r>
     </w:p>
     <w:p>
-      <w:bookmarkStart w:id="2" w:name="_GoBack"/>
-      <w:bookmarkEnd w:id="2"/>
+      <w:pPr>
+        <w:pStyle w:val="ListParagraph"/>
+        <w:numPr>
+          <w:ilvl w:val="0"/>
+          <w:numId w:val="1"/>
+        </w:numPr>
+        <w:spacing w:after="0"/>
+        <w:ind w:left="360"/>
+        <w:jc w:val="both"/>
+        <w:rPr>
+          <w:sz w:val="28"/>
+          <w:szCs w:val="28"/>
+        </w:rPr>
+      </w:pPr>
+      <w:r>
+        <w:rPr>
+          <w:sz w:val="28"/>
+          <w:szCs w:val="28"/>
+        </w:rPr>
+        <w:t xml:space="preserve"> T. Katayama, M. </w:t>
+      </w:r>
+      <w:proofErr w:type="spellStart"/>
+      <w:r>
+        <w:rPr>
+          <w:sz w:val="28"/>
+          <w:szCs w:val="28"/>
+        </w:rPr>
+        <w:t>Steck</w:t>
+      </w:r>
+      <w:proofErr w:type="spellEnd"/>
+      <w:r>
+        <w:rPr>
+          <w:sz w:val="28"/>
+          <w:szCs w:val="28"/>
+        </w:rPr>
+        <w:t xml:space="preserve">, R. Maier, D. </w:t>
+      </w:r>
+      <w:proofErr w:type="spellStart"/>
+      <w:r>
+        <w:rPr>
+          <w:sz w:val="28"/>
+          <w:szCs w:val="28"/>
+        </w:rPr>
+        <w:t>Prasuhn</w:t>
+      </w:r>
+      <w:proofErr w:type="spellEnd"/>
+      <w:r>
+        <w:rPr>
+          <w:sz w:val="28"/>
+          <w:szCs w:val="28"/>
+        </w:rPr>
+        <w:t xml:space="preserve">, H. </w:t>
+      </w:r>
+      <w:proofErr w:type="spellStart"/>
+      <w:r>
+        <w:rPr>
+          <w:sz w:val="28"/>
+          <w:szCs w:val="28"/>
+        </w:rPr>
+        <w:t>Stockhorst</w:t>
+      </w:r>
+      <w:proofErr w:type="spellEnd"/>
+      <w:r>
+        <w:rPr>
+          <w:sz w:val="28"/>
+          <w:szCs w:val="28"/>
+        </w:rPr>
+        <w:t xml:space="preserve">. </w:t>
+      </w:r>
+      <w:r>
+        <w:rPr>
+          <w:i/>
+          <w:sz w:val="28"/>
+          <w:szCs w:val="28"/>
+        </w:rPr>
+        <w:t>Electron Cooling of the Heavy Ions Interacting with Internal Target at HESR of FAIR</w:t>
+      </w:r>
+      <w:r>
+        <w:rPr>
+          <w:sz w:val="28"/>
+          <w:szCs w:val="28"/>
+        </w:rPr>
+        <w:t>. IPAC2013, Report MOPEA017, Shanghai, China, 2013.</w:t>
+      </w:r>
+    </w:p>
+    <w:p>
+      <w:pPr>
+        <w:pStyle w:val="ListParagraph"/>
+        <w:numPr>
+          <w:ilvl w:val="0"/>
+          <w:numId w:val="1"/>
+        </w:numPr>
+        <w:spacing w:after="0"/>
+        <w:ind w:left="360"/>
+        <w:jc w:val="both"/>
+        <w:rPr>
+          <w:sz w:val="28"/>
+          <w:szCs w:val="28"/>
+        </w:rPr>
+      </w:pPr>
+      <w:r>
+        <w:rPr>
+          <w:sz w:val="28"/>
+          <w:szCs w:val="28"/>
+        </w:rPr>
+        <w:t xml:space="preserve"> N. </w:t>
+      </w:r>
+      <w:proofErr w:type="spellStart"/>
+      <w:r>
+        <w:rPr>
+          <w:sz w:val="28"/>
+          <w:szCs w:val="28"/>
+        </w:rPr>
+        <w:t>Alinovskiy</w:t>
+      </w:r>
+      <w:proofErr w:type="spellEnd"/>
+      <w:r>
+        <w:rPr>
+          <w:sz w:val="28"/>
+          <w:szCs w:val="28"/>
+        </w:rPr>
+        <w:t xml:space="preserve"> and 60 </w:t>
+      </w:r>
+      <w:proofErr w:type="spellStart"/>
+      <w:r>
+        <w:rPr>
+          <w:sz w:val="28"/>
+          <w:szCs w:val="28"/>
+        </w:rPr>
+        <w:t>coathors</w:t>
+      </w:r>
+      <w:proofErr w:type="spellEnd"/>
+      <w:r>
+        <w:rPr>
+          <w:sz w:val="28"/>
+          <w:szCs w:val="28"/>
+        </w:rPr>
+        <w:t xml:space="preserve">. </w:t>
+      </w:r>
+      <w:r>
+        <w:rPr>
+          <w:i/>
+          <w:sz w:val="28"/>
+          <w:szCs w:val="28"/>
+        </w:rPr>
+        <w:t>2 MeV Electron Cooler for COSY and HESR – First Results.</w:t>
+      </w:r>
+      <w:r>
+        <w:rPr>
+          <w:sz w:val="28"/>
+          <w:szCs w:val="28"/>
+        </w:rPr>
+        <w:t xml:space="preserve"> IPAC2014, Report MOPR1070, Dresden, Ge</w:t>
+      </w:r>
+      <w:r>
+        <w:rPr>
+          <w:sz w:val="28"/>
+          <w:szCs w:val="28"/>
+        </w:rPr>
+        <w:t>r</w:t>
+      </w:r>
+      <w:r>
+        <w:rPr>
+          <w:sz w:val="28"/>
+          <w:szCs w:val="28"/>
+        </w:rPr>
+        <w:t xml:space="preserve">many, 2014. </w:t>
+      </w:r>
+    </w:p>
+    <w:p>
+      <w:bookmarkStart w:id="4" w:name="_GoBack"/>
+      <w:bookmarkEnd w:id="4"/>
     </w:p>
     <w:sectPr>
       <w:pgSz w:w="12240" w:h="15840"/>
@@ -4218,7 +4340,7 @@
       <w:lvlText w:val="%1."/>
       <w:lvlJc w:val="left"/>
       <w:pPr>
-        <w:ind w:left="540" w:hanging="360"/>
+        <w:ind w:left="4950" w:hanging="360"/>
       </w:pPr>
       <w:rPr>
         <w:i w:val="0"/>

</xml_diff>